<commit_message>
get transaction api partly completed
</commit_message>
<xml_diff>
--- a/API-Request-Response.docx
+++ b/API-Request-Response.docx
@@ -27,8 +27,29 @@
           <w:sz w:val="24"/>
           <w:szCs w:val="22"/>
         </w:rPr>
-        <w:t>Book charging slot/appointment</w:t>
-      </w:r>
+        <w:t xml:space="preserve">Book charging slot/appointment </w:t>
+      </w:r>
+    </w:p>
+    <w:p>
+      <w:pPr>
+        <w:rPr>
+          <w:b/>
+          <w:bCs/>
+          <w:sz w:val="24"/>
+          <w:szCs w:val="22"/>
+        </w:rPr>
+      </w:pPr>
+      <w:proofErr w:type="gramStart"/>
+      <w:r>
+        <w:rPr>
+          <w:b/>
+          <w:bCs/>
+          <w:sz w:val="24"/>
+          <w:szCs w:val="22"/>
+        </w:rPr>
+        <w:t>Mockup :</w:t>
+      </w:r>
+      <w:proofErr w:type="gramEnd"/>
       <w:r>
         <w:rPr>
           <w:b/>
@@ -38,25 +59,6 @@
         </w:rPr>
         <w:t xml:space="preserve"> </w:t>
       </w:r>
-    </w:p>
-    <w:p>
-      <w:pPr>
-        <w:rPr>
-          <w:b/>
-          <w:bCs/>
-          <w:sz w:val="24"/>
-          <w:szCs w:val="22"/>
-        </w:rPr>
-      </w:pPr>
-      <w:r>
-        <w:rPr>
-          <w:b/>
-          <w:bCs/>
-          <w:sz w:val="24"/>
-          <w:szCs w:val="22"/>
-        </w:rPr>
-        <w:t xml:space="preserve">Mockup : </w:t>
-      </w:r>
       <w:r>
         <w:rPr>
           <w:b/>
@@ -122,6 +124,7 @@
       <w:r>
         <w:t>“</w:t>
       </w:r>
+      <w:proofErr w:type="spellStart"/>
       <w:r>
         <w:t>user</w:t>
       </w:r>
@@ -129,13 +132,18 @@
         <w:t>I</w:t>
       </w:r>
       <w:r>
-        <w:t>d”: 123,</w:t>
-      </w:r>
-    </w:p>
-    <w:p>
-      <w:r>
-        <w:t>“</w:t>
-      </w:r>
+        <w:t>d</w:t>
+      </w:r>
+      <w:proofErr w:type="spellEnd"/>
+      <w:r>
+        <w:t>”: 123,</w:t>
+      </w:r>
+    </w:p>
+    <w:p>
+      <w:r>
+        <w:t>“</w:t>
+      </w:r>
+      <w:proofErr w:type="spellStart"/>
       <w:r>
         <w:t>s</w:t>
       </w:r>
@@ -146,13 +154,18 @@
         <w:t>I</w:t>
       </w:r>
       <w:r>
-        <w:t>d”: 456,</w:t>
-      </w:r>
-    </w:p>
-    <w:p>
-      <w:r>
-        <w:t>“</w:t>
-      </w:r>
+        <w:t>d</w:t>
+      </w:r>
+      <w:proofErr w:type="spellEnd"/>
+      <w:r>
+        <w:t>”: 456,</w:t>
+      </w:r>
+    </w:p>
+    <w:p>
+      <w:r>
+        <w:t>“</w:t>
+      </w:r>
+      <w:proofErr w:type="spellStart"/>
       <w:r>
         <w:t>vehicle</w:t>
       </w:r>
@@ -160,503 +173,629 @@
         <w:t>I</w:t>
       </w:r>
       <w:r>
-        <w:t xml:space="preserve">d”: </w:t>
+        <w:t>d</w:t>
+      </w:r>
+      <w:proofErr w:type="spellEnd"/>
+      <w:r>
+        <w:t xml:space="preserve">”: </w:t>
       </w:r>
       <w:r>
         <w:t>789</w:t>
       </w:r>
       <w:r>
+        <w:t xml:space="preserve">, </w:t>
+      </w:r>
+    </w:p>
+    <w:p>
+      <w:r>
+        <w:t>“</w:t>
+      </w:r>
+      <w:proofErr w:type="spellStart"/>
+      <w:r>
+        <w:t>slotDuration</w:t>
+      </w:r>
+      <w:proofErr w:type="spellEnd"/>
+      <w:r>
+        <w:t>”:</w:t>
+      </w:r>
+    </w:p>
+    <w:p>
+      <w:r>
+        <w:t>{</w:t>
+      </w:r>
+    </w:p>
+    <w:p>
+      <w:r>
+        <w:t>“</w:t>
+      </w:r>
+      <w:proofErr w:type="spellStart"/>
+      <w:r>
+        <w:t>start</w:t>
+      </w:r>
+      <w:r>
+        <w:t>T</w:t>
+      </w:r>
+      <w:r>
+        <w:t>ime</w:t>
+      </w:r>
+      <w:proofErr w:type="spellEnd"/>
+      <w:r>
+        <w:t>”: 9.30am,</w:t>
+      </w:r>
+    </w:p>
+    <w:p>
+      <w:r>
+        <w:t>“end</w:t>
+      </w:r>
+      <w:r>
+        <w:t>T</w:t>
+      </w:r>
+      <w:r>
+        <w:t>ime”:10.30am,</w:t>
+      </w:r>
+    </w:p>
+    <w:p>
+      <w:r>
+        <w:t>“total</w:t>
+      </w:r>
+      <w:r>
+        <w:t>T</w:t>
+      </w:r>
+      <w:r>
+        <w:t>ime”:60mins</w:t>
+      </w:r>
+    </w:p>
+    <w:p>
+      <w:r>
+        <w:t>},</w:t>
+      </w:r>
+    </w:p>
+    <w:p>
+      <w:r>
+        <w:t>“</w:t>
+      </w:r>
+      <w:proofErr w:type="spellStart"/>
+      <w:r>
+        <w:t>price</w:t>
+      </w:r>
+      <w:r>
+        <w:t>P</w:t>
+      </w:r>
+      <w:r>
+        <w:t>lan</w:t>
+      </w:r>
+      <w:r>
+        <w:t>I</w:t>
+      </w:r>
+      <w:r>
+        <w:t>d</w:t>
+      </w:r>
+      <w:proofErr w:type="spellEnd"/>
+      <w:r>
+        <w:t>”: 123456</w:t>
+      </w:r>
+    </w:p>
+    <w:p>
+      <w:r>
+        <w:t>}</w:t>
+      </w:r>
+    </w:p>
+    <w:p>
+      <w:pPr>
+        <w:rPr>
+          <w:b/>
+          <w:bCs/>
+        </w:rPr>
+      </w:pPr>
+      <w:r>
+        <w:rPr>
+          <w:b/>
+          <w:bCs/>
+        </w:rPr>
+        <w:t>Response</w:t>
+      </w:r>
+    </w:p>
+    <w:p>
+      <w:pPr>
+        <w:rPr>
+          <w:b/>
+          <w:bCs/>
+        </w:rPr>
+      </w:pPr>
+      <w:r>
+        <w:rPr>
+          <w:b/>
+          <w:bCs/>
+        </w:rPr>
+        <w:t>Success response</w:t>
+      </w:r>
+    </w:p>
+    <w:p>
+      <w:pPr>
+        <w:rPr>
+          <w:b/>
+          <w:bCs/>
+        </w:rPr>
+      </w:pPr>
+      <w:r>
+        <w:rPr>
+          <w:b/>
+          <w:bCs/>
+        </w:rPr>
+        <w:t>{</w:t>
+      </w:r>
+    </w:p>
+    <w:p>
+      <w:r>
+        <w:t>“success”: “true”,</w:t>
+      </w:r>
+    </w:p>
+    <w:p>
+      <w:r>
+        <w:t>“</w:t>
+      </w:r>
+      <w:proofErr w:type="spellStart"/>
+      <w:r>
+        <w:t>transactionId</w:t>
+      </w:r>
+      <w:proofErr w:type="spellEnd"/>
+      <w:r>
+        <w:t>”: 311223124,</w:t>
+      </w:r>
+    </w:p>
+    <w:p>
+      <w:pPr>
+        <w:rPr>
+          <w:b/>
+          <w:bCs/>
+        </w:rPr>
+      </w:pPr>
+      <w:r>
+        <w:t>“message”</w:t>
+      </w:r>
+      <w:proofErr w:type="gramStart"/>
+      <w:r>
+        <w:t>: ”</w:t>
+      </w:r>
+      <w:r>
+        <w:t>Transaction</w:t>
+      </w:r>
+      <w:proofErr w:type="gramEnd"/>
+      <w:r>
+        <w:t xml:space="preserve"> created </w:t>
+      </w:r>
+      <w:r>
+        <w:t>successfully”,</w:t>
+      </w:r>
+    </w:p>
+    <w:p>
+      <w:pPr>
+        <w:rPr>
+          <w:b/>
+          <w:bCs/>
+        </w:rPr>
+      </w:pPr>
+      <w:r>
+        <w:rPr>
+          <w:b/>
+          <w:bCs/>
+        </w:rPr>
+        <w:t>}</w:t>
+      </w:r>
+    </w:p>
+    <w:p>
+      <w:pPr>
+        <w:rPr>
+          <w:b/>
+          <w:bCs/>
+        </w:rPr>
+      </w:pPr>
+      <w:r>
+        <w:rPr>
+          <w:b/>
+          <w:bCs/>
+        </w:rPr>
+        <w:t>Fail response</w:t>
+      </w:r>
+    </w:p>
+    <w:p>
+      <w:pPr>
+        <w:rPr>
+          <w:b/>
+          <w:bCs/>
+        </w:rPr>
+      </w:pPr>
+      <w:r>
+        <w:rPr>
+          <w:b/>
+          <w:bCs/>
+        </w:rPr>
+        <w:t>{</w:t>
+      </w:r>
+    </w:p>
+    <w:p>
+      <w:r>
+        <w:t>“success”: “false”,</w:t>
+      </w:r>
+    </w:p>
+    <w:p>
+      <w:pPr>
+        <w:rPr>
+          <w:b/>
+          <w:bCs/>
+        </w:rPr>
+      </w:pPr>
+      <w:r>
+        <w:t xml:space="preserve">“message”: “Failed creating </w:t>
+      </w:r>
+      <w:r>
+        <w:t>transaction</w:t>
+      </w:r>
+      <w:r>
+        <w:t>. Please try after some time”,</w:t>
+      </w:r>
+    </w:p>
+    <w:p>
+      <w:pPr>
+        <w:rPr>
+          <w:b/>
+          <w:bCs/>
+        </w:rPr>
+      </w:pPr>
+      <w:r>
+        <w:rPr>
+          <w:b/>
+          <w:bCs/>
+        </w:rPr>
+        <w:t>}</w:t>
+      </w:r>
+    </w:p>
+    <w:p>
+      <w:pPr>
+        <w:rPr>
+          <w:rStyle w:val="Hyperlink"/>
+        </w:rPr>
+      </w:pPr>
+    </w:p>
+    <w:p>
+      <w:pPr>
+        <w:rPr>
+          <w:b/>
+          <w:bCs/>
+          <w:sz w:val="24"/>
+          <w:szCs w:val="22"/>
+        </w:rPr>
+      </w:pPr>
+      <w:r>
+        <w:rPr>
+          <w:b/>
+          <w:bCs/>
+          <w:sz w:val="24"/>
+          <w:szCs w:val="22"/>
+        </w:rPr>
+        <w:t>Scenario: Get single transaction</w:t>
+      </w:r>
+    </w:p>
+    <w:p>
+      <w:pPr>
+        <w:rPr>
+          <w:b/>
+          <w:bCs/>
+          <w:sz w:val="24"/>
+          <w:szCs w:val="22"/>
+        </w:rPr>
+      </w:pPr>
+      <w:r>
+        <w:rPr>
+          <w:b/>
+          <w:bCs/>
+          <w:sz w:val="24"/>
+          <w:szCs w:val="22"/>
+        </w:rPr>
+        <w:t>Mockup:</w:t>
+      </w:r>
+      <w:r>
+        <w:rPr>
+          <w:b/>
+          <w:bCs/>
+          <w:sz w:val="24"/>
+          <w:szCs w:val="22"/>
+        </w:rPr>
+        <w:t xml:space="preserve"> TBA</w:t>
+      </w:r>
+    </w:p>
+    <w:p>
+      <w:pPr>
+        <w:rPr>
+          <w:rStyle w:val="Hyperlink"/>
+        </w:rPr>
+      </w:pPr>
+      <w:r>
+        <w:rPr>
+          <w:b/>
+          <w:bCs/>
+          <w:sz w:val="24"/>
+          <w:szCs w:val="22"/>
+        </w:rPr>
+        <w:lastRenderedPageBreak/>
+        <w:t xml:space="preserve">GET </w:t>
+      </w:r>
+      <w:r>
+        <w:t>https://localhost:8080/api/v1/</w:t>
+      </w:r>
+      <w:r>
+        <w:t>transaction</w:t>
+      </w:r>
+      <w:r>
+        <w:t>/{transactionId}</w:t>
+      </w:r>
+    </w:p>
+    <w:p>
+      <w:pPr>
+        <w:rPr>
+          <w:b/>
+          <w:bCs/>
+        </w:rPr>
+      </w:pPr>
+      <w:r>
+        <w:rPr>
+          <w:b/>
+          <w:bCs/>
+        </w:rPr>
+        <w:t>Re</w:t>
+      </w:r>
+      <w:r>
+        <w:rPr>
+          <w:b/>
+          <w:bCs/>
+        </w:rPr>
+        <w:t>sponse:</w:t>
+      </w:r>
+    </w:p>
+    <w:p>
+      <w:pPr>
+        <w:rPr>
+          <w:b/>
+          <w:bCs/>
+        </w:rPr>
+      </w:pPr>
+      <w:r>
+        <w:rPr>
+          <w:b/>
+          <w:bCs/>
+        </w:rPr>
+        <w:t>Success Response:</w:t>
+      </w:r>
+    </w:p>
+    <w:p>
+      <w:r>
+        <w:t>{</w:t>
+      </w:r>
+    </w:p>
+    <w:p>
+      <w:r>
+        <w:t>“</w:t>
+      </w:r>
+      <w:proofErr w:type="spellStart"/>
+      <w:r>
+        <w:t>transactionId</w:t>
+      </w:r>
+      <w:proofErr w:type="spellEnd"/>
+      <w:r>
+        <w:t xml:space="preserve">”: </w:t>
+      </w:r>
+      <w:r>
+        <w:t>444</w:t>
+      </w:r>
+      <w:r>
+        <w:t>123,</w:t>
+      </w:r>
+    </w:p>
+    <w:p>
+      <w:r>
+        <w:t>“status”: “Complete”,</w:t>
+      </w:r>
+    </w:p>
+    <w:p>
+      <w:r>
+        <w:rPr>
+          <w:highlight w:val="yellow"/>
+        </w:rPr>
+        <w:t>“totalCost”:34,</w:t>
+      </w:r>
+    </w:p>
+    <w:p>
+      <w:r>
+        <w:t>“</w:t>
+      </w:r>
+      <w:proofErr w:type="spellStart"/>
+      <w:r>
+        <w:t>userId</w:t>
+      </w:r>
+      <w:proofErr w:type="spellEnd"/>
+      <w:r>
+        <w:t>”: 123,</w:t>
+      </w:r>
+    </w:p>
+    <w:p>
+      <w:r>
+        <w:t>“</w:t>
+      </w:r>
+      <w:proofErr w:type="spellStart"/>
+      <w:r>
+        <w:t>station</w:t>
+      </w:r>
+      <w:r>
+        <w:t>Name</w:t>
+      </w:r>
+      <w:proofErr w:type="spellEnd"/>
+      <w:r>
+        <w:t xml:space="preserve">”: </w:t>
+      </w:r>
+      <w:r>
+        <w:t>“</w:t>
+      </w:r>
+      <w:proofErr w:type="spellStart"/>
+      <w:r>
+        <w:t>Nageshwar</w:t>
+      </w:r>
+      <w:proofErr w:type="spellEnd"/>
+      <w:r>
+        <w:t xml:space="preserve"> Charging </w:t>
+      </w:r>
+      <w:proofErr w:type="gramStart"/>
+      <w:r>
+        <w:t>station ”</w:t>
+      </w:r>
+      <w:proofErr w:type="gramEnd"/>
+      <w:r>
         <w:t>,</w:t>
       </w:r>
-      <w:r>
+    </w:p>
+    <w:p>
+      <w:r>
+        <w:t>“</w:t>
+      </w:r>
+      <w:proofErr w:type="spellStart"/>
+      <w:r>
+        <w:t>vehicle</w:t>
+      </w:r>
+      <w:r>
+        <w:t>Details</w:t>
+      </w:r>
+      <w:proofErr w:type="spellEnd"/>
+      <w:r>
+        <w:t>”:</w:t>
+      </w:r>
+    </w:p>
+    <w:p>
+      <w:r>
+        <w:t>{</w:t>
+      </w:r>
+    </w:p>
+    <w:p>
+      <w:r>
+        <w:t>“</w:t>
+      </w:r>
+      <w:proofErr w:type="spellStart"/>
+      <w:r>
+        <w:t>make”</w:t>
+      </w:r>
+      <w:proofErr w:type="gramStart"/>
+      <w:r>
+        <w:t>:”Renault</w:t>
+      </w:r>
+      <w:proofErr w:type="spellEnd"/>
+      <w:proofErr w:type="gramEnd"/>
+      <w:r>
+        <w:t>”,</w:t>
+      </w:r>
+    </w:p>
+    <w:p>
+      <w:r>
+        <w:t>“model”</w:t>
+      </w:r>
+      <w:proofErr w:type="gramStart"/>
+      <w:r>
+        <w:t>:”</w:t>
+      </w:r>
+      <w:proofErr w:type="spellStart"/>
+      <w:r>
+        <w:t>kwid</w:t>
+      </w:r>
+      <w:proofErr w:type="spellEnd"/>
+      <w:proofErr w:type="gramEnd"/>
+      <w:r>
+        <w:t>”</w:t>
+      </w:r>
+    </w:p>
+    <w:p>
+      <w:r>
+        <w:t>}</w:t>
+      </w:r>
+      <w:r>
+        <w:t xml:space="preserve">, </w:t>
+      </w:r>
+    </w:p>
+    <w:p>
+      <w:r>
+        <w:t>“</w:t>
+      </w:r>
+      <w:proofErr w:type="spellStart"/>
+      <w:r>
+        <w:t>slotDuration</w:t>
+      </w:r>
+      <w:proofErr w:type="spellEnd"/>
+      <w:r>
+        <w:t>”:</w:t>
+      </w:r>
+    </w:p>
+    <w:p>
+      <w:r>
+        <w:t>{</w:t>
+      </w:r>
+    </w:p>
+    <w:p>
+      <w:r>
+        <w:t>“</w:t>
+      </w:r>
+      <w:proofErr w:type="spellStart"/>
+      <w:r>
+        <w:t>startTime</w:t>
+      </w:r>
+      <w:proofErr w:type="spellEnd"/>
+      <w:r>
+        <w:t>”: 9.30am,</w:t>
+      </w:r>
+    </w:p>
+    <w:p>
+      <w:r>
+        <w:t>“endTime”:10.30am,</w:t>
+      </w:r>
+    </w:p>
+    <w:p>
+      <w:r>
+        <w:t>“totalTime”:60mins</w:t>
+      </w:r>
+      <w:r>
+        <w:t>,</w:t>
+      </w:r>
+    </w:p>
+    <w:p>
+      <w:r>
+        <w:rPr>
+          <w:highlight w:val="yellow"/>
+        </w:rPr>
+        <w:t>“</w:t>
+      </w:r>
+      <w:proofErr w:type="spellStart"/>
+      <w:r>
+        <w:rPr>
+          <w:highlight w:val="yellow"/>
+        </w:rPr>
+        <w:t>unitsConsumed</w:t>
+      </w:r>
+      <w:proofErr w:type="spellEnd"/>
+      <w:r>
+        <w:rPr>
+          <w:highlight w:val="yellow"/>
+        </w:rPr>
+        <w:t>”:</w:t>
+      </w:r>
+      <w:r>
+        <w:rPr>
+          <w:highlight w:val="yellow"/>
+        </w:rPr>
         <w:t xml:space="preserve"> </w:t>
       </w:r>
-    </w:p>
-    <w:p>
-      <w:r>
-        <w:t>“slotDuration”:</w:t>
-      </w:r>
-    </w:p>
-    <w:p>
-      <w:r>
-        <w:t>{</w:t>
-      </w:r>
-    </w:p>
-    <w:p>
-      <w:r>
-        <w:t>“start</w:t>
-      </w:r>
-      <w:r>
-        <w:t>T</w:t>
-      </w:r>
-      <w:r>
-        <w:t>ime”: 9.30am,</w:t>
-      </w:r>
-    </w:p>
-    <w:p>
-      <w:r>
-        <w:t>“end</w:t>
-      </w:r>
-      <w:r>
-        <w:t>T</w:t>
-      </w:r>
-      <w:r>
-        <w:t>ime”:10.30am,</w:t>
-      </w:r>
-    </w:p>
-    <w:p>
-      <w:r>
-        <w:t>“total</w:t>
-      </w:r>
-      <w:r>
-        <w:t>T</w:t>
-      </w:r>
-      <w:r>
-        <w:t>ime”:60mins</w:t>
-      </w:r>
-    </w:p>
-    <w:p>
-      <w:r>
-        <w:t>},</w:t>
-      </w:r>
-    </w:p>
-    <w:p>
-      <w:r>
-        <w:t>“</w:t>
-      </w:r>
-      <w:r>
-        <w:t>price</w:t>
-      </w:r>
-      <w:r>
-        <w:t>P</w:t>
-      </w:r>
-      <w:r>
-        <w:t>lan</w:t>
-      </w:r>
-      <w:r>
-        <w:t>I</w:t>
-      </w:r>
-      <w:r>
-        <w:t>d”: 123456</w:t>
-      </w:r>
-    </w:p>
-    <w:p>
-      <w:r>
-        <w:t>}</w:t>
-      </w:r>
-    </w:p>
-    <w:p>
-      <w:pPr>
-        <w:rPr>
-          <w:b/>
-          <w:bCs/>
-        </w:rPr>
-      </w:pPr>
-      <w:r>
-        <w:rPr>
-          <w:b/>
-          <w:bCs/>
-        </w:rPr>
-        <w:t>Response</w:t>
-      </w:r>
-    </w:p>
-    <w:p>
-      <w:pPr>
-        <w:rPr>
-          <w:b/>
-          <w:bCs/>
-        </w:rPr>
-      </w:pPr>
-      <w:r>
-        <w:rPr>
-          <w:b/>
-          <w:bCs/>
-        </w:rPr>
-        <w:t>Success response</w:t>
-      </w:r>
-    </w:p>
-    <w:p>
-      <w:pPr>
-        <w:rPr>
-          <w:b/>
-          <w:bCs/>
-        </w:rPr>
-      </w:pPr>
-      <w:r>
-        <w:rPr>
-          <w:b/>
-          <w:bCs/>
-        </w:rPr>
-        <w:t>{</w:t>
-      </w:r>
-    </w:p>
-    <w:p>
-      <w:r>
-        <w:t>“success”: “true”,</w:t>
-      </w:r>
-    </w:p>
-    <w:p>
-      <w:r>
-        <w:t>“transactionId”: 311223124,</w:t>
-      </w:r>
-    </w:p>
-    <w:p>
-      <w:pPr>
-        <w:rPr>
-          <w:b/>
-          <w:bCs/>
-        </w:rPr>
-      </w:pPr>
-      <w:r>
-        <w:t>“message”: ”</w:t>
-      </w:r>
-      <w:r>
-        <w:t xml:space="preserve">Transaction created </w:t>
-      </w:r>
-      <w:r>
-        <w:t>successfully”,</w:t>
-      </w:r>
-    </w:p>
-    <w:p>
-      <w:pPr>
-        <w:rPr>
-          <w:b/>
-          <w:bCs/>
-        </w:rPr>
-      </w:pPr>
-      <w:r>
-        <w:rPr>
-          <w:b/>
-          <w:bCs/>
-        </w:rPr>
-        <w:t>}</w:t>
-      </w:r>
-    </w:p>
-    <w:p>
-      <w:pPr>
-        <w:rPr>
-          <w:b/>
-          <w:bCs/>
-        </w:rPr>
-      </w:pPr>
-      <w:r>
-        <w:rPr>
-          <w:b/>
-          <w:bCs/>
-        </w:rPr>
-        <w:t>Fail response</w:t>
-      </w:r>
-    </w:p>
-    <w:p>
-      <w:pPr>
-        <w:rPr>
-          <w:b/>
-          <w:bCs/>
-        </w:rPr>
-      </w:pPr>
-      <w:r>
-        <w:rPr>
-          <w:b/>
-          <w:bCs/>
-        </w:rPr>
-        <w:t>{</w:t>
-      </w:r>
-    </w:p>
-    <w:p>
-      <w:r>
-        <w:t>“success”: “false”,</w:t>
-      </w:r>
-    </w:p>
-    <w:p>
-      <w:pPr>
-        <w:rPr>
-          <w:b/>
-          <w:bCs/>
-        </w:rPr>
-      </w:pPr>
-      <w:r>
-        <w:t xml:space="preserve">“message”: “Failed creating </w:t>
-      </w:r>
-      <w:r>
-        <w:t>transaction</w:t>
-      </w:r>
-      <w:r>
-        <w:t>. Please try after some time”,</w:t>
-      </w:r>
-    </w:p>
-    <w:p>
-      <w:pPr>
-        <w:rPr>
-          <w:b/>
-          <w:bCs/>
-        </w:rPr>
-      </w:pPr>
-      <w:r>
-        <w:rPr>
-          <w:b/>
-          <w:bCs/>
-        </w:rPr>
-        <w:t>}</w:t>
-      </w:r>
-    </w:p>
-    <w:p>
-      <w:pPr>
-        <w:rPr>
-          <w:rStyle w:val="Hyperlink"/>
-        </w:rPr>
-      </w:pPr>
-    </w:p>
-    <w:p>
-      <w:pPr>
-        <w:rPr>
-          <w:b/>
-          <w:bCs/>
-          <w:sz w:val="24"/>
-          <w:szCs w:val="22"/>
-        </w:rPr>
-      </w:pPr>
-      <w:r>
-        <w:rPr>
-          <w:b/>
-          <w:bCs/>
-          <w:sz w:val="24"/>
-          <w:szCs w:val="22"/>
-        </w:rPr>
-        <w:t>Scenario: Get single transaction</w:t>
-      </w:r>
-    </w:p>
-    <w:p>
-      <w:pPr>
-        <w:rPr>
-          <w:b/>
-          <w:bCs/>
-          <w:sz w:val="24"/>
-          <w:szCs w:val="22"/>
-        </w:rPr>
-      </w:pPr>
-      <w:r>
-        <w:rPr>
-          <w:b/>
-          <w:bCs/>
-          <w:sz w:val="24"/>
-          <w:szCs w:val="22"/>
-        </w:rPr>
-        <w:t>Mockup:</w:t>
-      </w:r>
-      <w:r>
-        <w:rPr>
-          <w:b/>
-          <w:bCs/>
-          <w:sz w:val="24"/>
-          <w:szCs w:val="22"/>
-        </w:rPr>
-        <w:t xml:space="preserve"> TBA</w:t>
-      </w:r>
-    </w:p>
-    <w:p>
-      <w:pPr>
-        <w:rPr>
-          <w:rStyle w:val="Hyperlink"/>
-        </w:rPr>
-      </w:pPr>
-      <w:r>
-        <w:rPr>
-          <w:b/>
-          <w:bCs/>
-          <w:sz w:val="24"/>
-          <w:szCs w:val="22"/>
-        </w:rPr>
-        <w:lastRenderedPageBreak/>
-        <w:t>GET</w:t>
-      </w:r>
-      <w:r>
-        <w:rPr>
-          <w:b/>
-          <w:bCs/>
-          <w:sz w:val="24"/>
-          <w:szCs w:val="22"/>
-        </w:rPr>
-        <w:t xml:space="preserve"> </w:t>
-      </w:r>
-      <w:r>
-        <w:t>https://localhost:8080/api/v1/</w:t>
-      </w:r>
-      <w:r>
-        <w:t>transaction</w:t>
-      </w:r>
-      <w:r>
-        <w:t>/{</w:t>
-      </w:r>
-      <w:r>
-        <w:t>transaction</w:t>
-      </w:r>
-      <w:r>
-        <w:t>Id}</w:t>
-      </w:r>
-    </w:p>
-    <w:p>
-      <w:pPr>
-        <w:rPr>
-          <w:b/>
-          <w:bCs/>
-        </w:rPr>
-      </w:pPr>
-      <w:r>
-        <w:rPr>
-          <w:b/>
-          <w:bCs/>
-        </w:rPr>
-        <w:t>Re</w:t>
-      </w:r>
-      <w:r>
-        <w:rPr>
-          <w:b/>
-          <w:bCs/>
-        </w:rPr>
-        <w:t>sponse:</w:t>
-      </w:r>
-    </w:p>
-    <w:p>
-      <w:pPr>
-        <w:rPr>
-          <w:b/>
-          <w:bCs/>
-        </w:rPr>
-      </w:pPr>
-      <w:r>
-        <w:rPr>
-          <w:b/>
-          <w:bCs/>
-        </w:rPr>
-        <w:t>Success Response:</w:t>
-      </w:r>
-    </w:p>
-    <w:p>
-      <w:r>
-        <w:t>{</w:t>
-      </w:r>
-    </w:p>
-    <w:p>
-      <w:r>
-        <w:t>“</w:t>
-      </w:r>
-      <w:r>
-        <w:t>transaction</w:t>
-      </w:r>
-      <w:r>
-        <w:t xml:space="preserve">Id”: </w:t>
-      </w:r>
-      <w:r>
-        <w:t>444</w:t>
-      </w:r>
-      <w:r>
-        <w:t>123,</w:t>
-      </w:r>
-    </w:p>
-    <w:p>
-      <w:r>
-        <w:t>“status”: “Complete”,</w:t>
-      </w:r>
-    </w:p>
-    <w:p>
-      <w:r>
-        <w:t>“totalCost”:34,</w:t>
-      </w:r>
-    </w:p>
-    <w:p>
-      <w:r>
-        <w:t>“userId”: 123,</w:t>
-      </w:r>
-    </w:p>
-    <w:p>
-      <w:r>
-        <w:t>“station</w:t>
-      </w:r>
-      <w:r>
-        <w:t>Name</w:t>
-      </w:r>
-      <w:r>
-        <w:t xml:space="preserve">”: </w:t>
-      </w:r>
-      <w:r>
-        <w:t>“Nageshwar Charging station ”</w:t>
-      </w:r>
-      <w:r>
-        <w:t>,</w:t>
-      </w:r>
-    </w:p>
-    <w:p>
-      <w:r>
-        <w:t>“vehicle</w:t>
-      </w:r>
-      <w:r>
-        <w:t>Details</w:t>
-      </w:r>
-      <w:r>
-        <w:t>”:</w:t>
-      </w:r>
-    </w:p>
-    <w:p>
-      <w:r>
-        <w:t>{</w:t>
-      </w:r>
-    </w:p>
-    <w:p>
-      <w:r>
-        <w:t>“make”:”Renault”,</w:t>
-      </w:r>
-    </w:p>
-    <w:p>
-      <w:r>
-        <w:t>“model”:”kwid”</w:t>
-      </w:r>
-    </w:p>
-    <w:p>
-      <w:r>
-        <w:t>}</w:t>
-      </w:r>
-      <w:r>
-        <w:t xml:space="preserve">, </w:t>
-      </w:r>
-    </w:p>
-    <w:p>
-      <w:r>
-        <w:t>“slotDuration”:</w:t>
-      </w:r>
-    </w:p>
-    <w:p>
-      <w:r>
-        <w:t>{</w:t>
-      </w:r>
-    </w:p>
-    <w:p>
-      <w:r>
-        <w:t>“startTime”: 9.30am,</w:t>
-      </w:r>
-    </w:p>
-    <w:p>
-      <w:r>
-        <w:t>“endTime”:10.30am,</w:t>
-      </w:r>
-    </w:p>
-    <w:p>
-      <w:r>
-        <w:t>“totalTime”:60mins</w:t>
-      </w:r>
-      <w:r>
-        <w:t>,</w:t>
-      </w:r>
-    </w:p>
-    <w:p>
-      <w:r>
-        <w:t>“unitsConsumed”:</w:t>
-      </w:r>
-      <w:r>
-        <w:t xml:space="preserve"> </w:t>
-      </w:r>
-      <w:r>
+      <w:r>
+        <w:rPr>
+          <w:highlight w:val="yellow"/>
+        </w:rPr>
         <w:t>5</w:t>
       </w:r>
+      <w:bookmarkStart w:id="0" w:name="_GoBack"/>
+      <w:bookmarkEnd w:id="0"/>
     </w:p>
     <w:p>
       <w:r>
@@ -906,7 +1045,15 @@
     </w:p>
     <w:p>
       <w:r>
-        <w:t>“userId”: 123,</w:t>
+        <w:t>“</w:t>
+      </w:r>
+      <w:proofErr w:type="spellStart"/>
+      <w:r>
+        <w:t>userId</w:t>
+      </w:r>
+      <w:proofErr w:type="spellEnd"/>
+      <w:r>
+        <w:t>”: 123,</w:t>
       </w:r>
     </w:p>
     <w:p>
@@ -921,7 +1068,15 @@
     </w:p>
     <w:p>
       <w:r>
-        <w:t>“transactionId”: 444123,</w:t>
+        <w:t>“</w:t>
+      </w:r>
+      <w:proofErr w:type="spellStart"/>
+      <w:r>
+        <w:t>transactionId</w:t>
+      </w:r>
+      <w:proofErr w:type="spellEnd"/>
+      <w:r>
+        <w:t>”: 444123,</w:t>
       </w:r>
     </w:p>
     <w:p>
@@ -939,12 +1094,44 @@
         <w:t xml:space="preserve"> </w:t>
       </w:r>
       <w:r>
-        <w:t>“stationName”: “Nageshwar Charging station ”,</w:t>
-      </w:r>
-    </w:p>
-    <w:p>
-      <w:r>
-        <w:t>“vehicleDetails”:</w:t>
+        <w:t>“</w:t>
+      </w:r>
+      <w:proofErr w:type="spellStart"/>
+      <w:r>
+        <w:t>stationName</w:t>
+      </w:r>
+      <w:proofErr w:type="spellEnd"/>
+      <w:r>
+        <w:t>”: “</w:t>
+      </w:r>
+      <w:proofErr w:type="spellStart"/>
+      <w:r>
+        <w:t>Nageshwar</w:t>
+      </w:r>
+      <w:proofErr w:type="spellEnd"/>
+      <w:r>
+        <w:t xml:space="preserve"> Charging </w:t>
+      </w:r>
+      <w:proofErr w:type="gramStart"/>
+      <w:r>
+        <w:t>station ”</w:t>
+      </w:r>
+      <w:proofErr w:type="gramEnd"/>
+      <w:r>
+        <w:t>,</w:t>
+      </w:r>
+    </w:p>
+    <w:p>
+      <w:r>
+        <w:t>“</w:t>
+      </w:r>
+      <w:proofErr w:type="spellStart"/>
+      <w:r>
+        <w:t>vehicleDetails</w:t>
+      </w:r>
+      <w:proofErr w:type="spellEnd"/>
+      <w:r>
+        <w:t>”:</w:t>
       </w:r>
     </w:p>
     <w:p>
@@ -954,12 +1141,38 @@
     </w:p>
     <w:p>
       <w:r>
-        <w:t>“make”:”Renault”,</w:t>
-      </w:r>
-    </w:p>
-    <w:p>
-      <w:r>
-        <w:t>“model”:”kwid”</w:t>
+        <w:t>“</w:t>
+      </w:r>
+      <w:proofErr w:type="spellStart"/>
+      <w:r>
+        <w:t>make”</w:t>
+      </w:r>
+      <w:proofErr w:type="gramStart"/>
+      <w:r>
+        <w:t>:”Renault</w:t>
+      </w:r>
+      <w:proofErr w:type="spellEnd"/>
+      <w:proofErr w:type="gramEnd"/>
+      <w:r>
+        <w:t>”,</w:t>
+      </w:r>
+    </w:p>
+    <w:p>
+      <w:r>
+        <w:t>“model”</w:t>
+      </w:r>
+      <w:proofErr w:type="gramStart"/>
+      <w:r>
+        <w:t>:”</w:t>
+      </w:r>
+      <w:proofErr w:type="spellStart"/>
+      <w:r>
+        <w:t>kwid</w:t>
+      </w:r>
+      <w:proofErr w:type="spellEnd"/>
+      <w:proofErr w:type="gramEnd"/>
+      <w:r>
+        <w:t>”</w:t>
       </w:r>
     </w:p>
     <w:p>
@@ -969,7 +1182,15 @@
     </w:p>
     <w:p>
       <w:r>
-        <w:t>“slotDuration”:</w:t>
+        <w:t>“</w:t>
+      </w:r>
+      <w:proofErr w:type="spellStart"/>
+      <w:r>
+        <w:t>slotDuration</w:t>
+      </w:r>
+      <w:proofErr w:type="spellEnd"/>
+      <w:r>
+        <w:t>”:</w:t>
       </w:r>
     </w:p>
     <w:p>
@@ -979,7 +1200,15 @@
     </w:p>
     <w:p>
       <w:r>
-        <w:t>“startTime”: 9.30am,</w:t>
+        <w:t>“</w:t>
+      </w:r>
+      <w:proofErr w:type="spellStart"/>
+      <w:r>
+        <w:t>startTime</w:t>
+      </w:r>
+      <w:proofErr w:type="spellEnd"/>
+      <w:r>
+        <w:t>”: 9.30am,</w:t>
       </w:r>
     </w:p>
     <w:p>
@@ -994,7 +1223,15 @@
     </w:p>
     <w:p>
       <w:r>
-        <w:t>“unitsConsumed”: 5</w:t>
+        <w:t>“</w:t>
+      </w:r>
+      <w:proofErr w:type="spellStart"/>
+      <w:r>
+        <w:t>unitsConsumed</w:t>
+      </w:r>
+      <w:proofErr w:type="spellEnd"/>
+      <w:r>
+        <w:t>”: 5</w:t>
       </w:r>
     </w:p>
     <w:p>
@@ -1014,7 +1251,15 @@
     </w:p>
     <w:p>
       <w:r>
-        <w:t xml:space="preserve">“transactionId”: </w:t>
+        <w:t>“</w:t>
+      </w:r>
+      <w:proofErr w:type="spellStart"/>
+      <w:r>
+        <w:t>transactionId</w:t>
+      </w:r>
+      <w:proofErr w:type="spellEnd"/>
+      <w:r>
+        <w:t xml:space="preserve">”: </w:t>
       </w:r>
       <w:r>
         <w:t>6446</w:t>
@@ -1041,18 +1286,47 @@
     </w:p>
     <w:p>
       <w:r>
-        <w:t xml:space="preserve"> “stationName”: “</w:t>
-      </w:r>
-      <w:r>
-        <w:t xml:space="preserve">Shantai </w:t>
-      </w:r>
-      <w:r>
-        <w:t>Charging station ”,</w:t>
-      </w:r>
-    </w:p>
-    <w:p>
-      <w:r>
-        <w:t>“vehicleDetails”:</w:t>
+        <w:t xml:space="preserve"> “</w:t>
+      </w:r>
+      <w:proofErr w:type="spellStart"/>
+      <w:r>
+        <w:t>stationName</w:t>
+      </w:r>
+      <w:proofErr w:type="spellEnd"/>
+      <w:r>
+        <w:t>”: “</w:t>
+      </w:r>
+      <w:proofErr w:type="spellStart"/>
+      <w:r>
+        <w:t>Shantai</w:t>
+      </w:r>
+      <w:proofErr w:type="spellEnd"/>
+      <w:r>
+        <w:t xml:space="preserve"> </w:t>
+      </w:r>
+      <w:r>
+        <w:t xml:space="preserve">Charging </w:t>
+      </w:r>
+      <w:proofErr w:type="gramStart"/>
+      <w:r>
+        <w:t>station ”</w:t>
+      </w:r>
+      <w:proofErr w:type="gramEnd"/>
+      <w:r>
+        <w:t>,</w:t>
+      </w:r>
+    </w:p>
+    <w:p>
+      <w:r>
+        <w:t>“</w:t>
+      </w:r>
+      <w:proofErr w:type="spellStart"/>
+      <w:r>
+        <w:t>vehicleDetails</w:t>
+      </w:r>
+      <w:proofErr w:type="spellEnd"/>
+      <w:r>
+        <w:t>”:</w:t>
       </w:r>
     </w:p>
     <w:p>
@@ -1062,11 +1336,21 @@
     </w:p>
     <w:p>
       <w:r>
-        <w:t>“make”:”</w:t>
+        <w:t>“</w:t>
+      </w:r>
+      <w:proofErr w:type="spellStart"/>
+      <w:r>
+        <w:t>make”</w:t>
+      </w:r>
+      <w:proofErr w:type="gramStart"/>
+      <w:r>
+        <w:t>:”</w:t>
       </w:r>
       <w:r>
         <w:t>Mahindra</w:t>
       </w:r>
+      <w:proofErr w:type="spellEnd"/>
+      <w:proofErr w:type="gramEnd"/>
       <w:r>
         <w:t>”,</w:t>
       </w:r>
@@ -1074,10 +1358,18 @@
     <w:p>
       <w:r>
         <w:lastRenderedPageBreak/>
-        <w:t>“model”:”</w:t>
-      </w:r>
-      <w:r>
-        <w:t>E2</w:t>
+        <w:t>“model”</w:t>
+      </w:r>
+      <w:proofErr w:type="gramStart"/>
+      <w:r>
+        <w:t>:”</w:t>
+      </w:r>
+      <w:r>
+        <w:t>E</w:t>
+      </w:r>
+      <w:proofErr w:type="gramEnd"/>
+      <w:r>
+        <w:t>2</w:t>
       </w:r>
       <w:r>
         <w:t>”</w:t>
@@ -1090,7 +1382,15 @@
     </w:p>
     <w:p>
       <w:r>
-        <w:t>“slotDuration”:</w:t>
+        <w:t>“</w:t>
+      </w:r>
+      <w:proofErr w:type="spellStart"/>
+      <w:r>
+        <w:t>slotDuration</w:t>
+      </w:r>
+      <w:proofErr w:type="spellEnd"/>
+      <w:r>
+        <w:t>”:</w:t>
       </w:r>
     </w:p>
     <w:p>
@@ -1100,7 +1400,15 @@
     </w:p>
     <w:p>
       <w:r>
-        <w:t xml:space="preserve">“startTime”: </w:t>
+        <w:t>“</w:t>
+      </w:r>
+      <w:proofErr w:type="spellStart"/>
+      <w:r>
+        <w:t>startTime</w:t>
+      </w:r>
+      <w:proofErr w:type="spellEnd"/>
+      <w:r>
+        <w:t xml:space="preserve">”: </w:t>
       </w:r>
       <w:r>
         <w:t>3</w:t>
@@ -1145,7 +1453,15 @@
     </w:p>
     <w:p>
       <w:r>
-        <w:t xml:space="preserve">“unitsConsumed”: </w:t>
+        <w:t>“</w:t>
+      </w:r>
+      <w:proofErr w:type="spellStart"/>
+      <w:r>
+        <w:t>unitsConsumed</w:t>
+      </w:r>
+      <w:proofErr w:type="spellEnd"/>
+      <w:r>
+        <w:t xml:space="preserve">”: </w:t>
       </w:r>
       <w:r>
         <w:t>3</w:t>
@@ -1158,14 +1474,77 @@
     </w:p>
     <w:p>
       <w:r>
+        <w:t>}]</w:t>
+      </w:r>
+    </w:p>
+    <w:p>
+      <w:r>
         <w:t>}</w:t>
       </w:r>
-      <w:r>
-        <w:t>]</w:t>
-      </w:r>
-    </w:p>
-    <w:p>
-      <w:r>
+    </w:p>
+    <w:p>
+      <w:pPr>
+        <w:rPr>
+          <w:b/>
+          <w:bCs/>
+        </w:rPr>
+      </w:pPr>
+      <w:r>
+        <w:rPr>
+          <w:b/>
+          <w:bCs/>
+        </w:rPr>
+        <w:t>Fail response</w:t>
+      </w:r>
+    </w:p>
+    <w:p>
+      <w:pPr>
+        <w:rPr>
+          <w:b/>
+          <w:bCs/>
+        </w:rPr>
+      </w:pPr>
+      <w:r>
+        <w:rPr>
+          <w:b/>
+          <w:bCs/>
+        </w:rPr>
+        <w:t>{</w:t>
+      </w:r>
+    </w:p>
+    <w:p>
+      <w:r>
+        <w:t>“success”: “false”,</w:t>
+      </w:r>
+    </w:p>
+    <w:p>
+      <w:pPr>
+        <w:rPr>
+          <w:b/>
+          <w:bCs/>
+        </w:rPr>
+      </w:pPr>
+      <w:r>
+        <w:t>“message”: “Failed fetching transaction</w:t>
+      </w:r>
+      <w:r>
+        <w:t>s</w:t>
+      </w:r>
+      <w:r>
+        <w:t>. Please try after some time”,</w:t>
+      </w:r>
+    </w:p>
+    <w:p>
+      <w:pPr>
+        <w:rPr>
+          <w:rStyle w:val="Hyperlink"/>
+        </w:rPr>
+      </w:pPr>
+      <w:r>
+        <w:rPr>
+          <w:b/>
+          <w:bCs/>
+        </w:rPr>
         <w:t>}</w:t>
       </w:r>
     </w:p>
@@ -1174,72 +1553,6 @@
         <w:rPr>
           <w:b/>
           <w:bCs/>
-        </w:rPr>
-      </w:pPr>
-      <w:r>
-        <w:rPr>
-          <w:b/>
-          <w:bCs/>
-        </w:rPr>
-        <w:t>Fail response</w:t>
-      </w:r>
-    </w:p>
-    <w:p>
-      <w:pPr>
-        <w:rPr>
-          <w:b/>
-          <w:bCs/>
-        </w:rPr>
-      </w:pPr>
-      <w:r>
-        <w:rPr>
-          <w:b/>
-          <w:bCs/>
-        </w:rPr>
-        <w:t>{</w:t>
-      </w:r>
-    </w:p>
-    <w:p>
-      <w:r>
-        <w:t>“success”: “false”,</w:t>
-      </w:r>
-    </w:p>
-    <w:p>
-      <w:pPr>
-        <w:rPr>
-          <w:b/>
-          <w:bCs/>
-        </w:rPr>
-      </w:pPr>
-      <w:r>
-        <w:t>“message”: “Failed fetching transaction</w:t>
-      </w:r>
-      <w:r>
-        <w:t>s</w:t>
-      </w:r>
-      <w:r>
-        <w:t>. Please try after some time”,</w:t>
-      </w:r>
-    </w:p>
-    <w:p>
-      <w:pPr>
-        <w:rPr>
-          <w:rStyle w:val="Hyperlink"/>
-        </w:rPr>
-      </w:pPr>
-      <w:r>
-        <w:rPr>
-          <w:b/>
-          <w:bCs/>
-        </w:rPr>
-        <w:t>}</w:t>
-      </w:r>
-    </w:p>
-    <w:p>
-      <w:pPr>
-        <w:rPr>
-          <w:b/>
-          <w:bCs/>
           <w:sz w:val="24"/>
           <w:szCs w:val="22"/>
         </w:rPr>
@@ -1282,14 +1595,25 @@
           <w:szCs w:val="22"/>
         </w:rPr>
       </w:pPr>
-      <w:r>
-        <w:rPr>
-          <w:b/>
-          <w:bCs/>
-          <w:sz w:val="24"/>
-          <w:szCs w:val="22"/>
-        </w:rPr>
-        <w:t xml:space="preserve">Mockup : </w:t>
+      <w:proofErr w:type="gramStart"/>
+      <w:r>
+        <w:rPr>
+          <w:b/>
+          <w:bCs/>
+          <w:sz w:val="24"/>
+          <w:szCs w:val="22"/>
+        </w:rPr>
+        <w:t>Mockup :</w:t>
+      </w:r>
+      <w:proofErr w:type="gramEnd"/>
+      <w:r>
+        <w:rPr>
+          <w:b/>
+          <w:bCs/>
+          <w:sz w:val="24"/>
+          <w:szCs w:val="22"/>
+        </w:rPr>
+        <w:t xml:space="preserve"> </w:t>
       </w:r>
       <w:r>
         <w:rPr>
@@ -1307,18 +1631,7 @@
           <w:sz w:val="24"/>
           <w:szCs w:val="22"/>
         </w:rPr>
-        <w:t>11 – Get available charging slots</w:t>
-      </w:r>
-      <w:bookmarkStart w:id="0" w:name="_GoBack"/>
-      <w:bookmarkEnd w:id="0"/>
-      <w:r>
-        <w:rPr>
-          <w:b/>
-          <w:bCs/>
-          <w:sz w:val="24"/>
-          <w:szCs w:val="22"/>
-        </w:rPr>
-        <w:t xml:space="preserve"> </w:t>
+        <w:t xml:space="preserve">11 – Get available charging slots </w:t>
       </w:r>
     </w:p>
     <w:p>
@@ -1389,7 +1702,15 @@
     </w:p>
     <w:p>
       <w:r>
-        <w:t>“stationId”: 1234,</w:t>
+        <w:t>“</w:t>
+      </w:r>
+      <w:proofErr w:type="spellStart"/>
+      <w:r>
+        <w:t>stationId</w:t>
+      </w:r>
+      <w:proofErr w:type="spellEnd"/>
+      <w:r>
+        <w:t>”: 1234,</w:t>
       </w:r>
     </w:p>
     <w:p>
@@ -1399,7 +1720,15 @@
     </w:p>
     <w:p>
       <w:r>
-        <w:t>“pricePlan”:</w:t>
+        <w:t>“</w:t>
+      </w:r>
+      <w:proofErr w:type="spellStart"/>
+      <w:r>
+        <w:t>pricePlan</w:t>
+      </w:r>
+      <w:proofErr w:type="spellEnd"/>
+      <w:r>
+        <w:t>”:</w:t>
       </w:r>
     </w:p>
     <w:p>
@@ -1409,22 +1738,54 @@
     </w:p>
     <w:p>
       <w:r>
-        <w:t>“pricePlanId”: 535,</w:t>
-      </w:r>
-    </w:p>
-    <w:p>
-      <w:r>
-        <w:t>“costPerUnit”: 5,</w:t>
-      </w:r>
-    </w:p>
-    <w:p>
-      <w:r>
-        <w:t>“timeToClockOneUnit”: 20 mins,</w:t>
-      </w:r>
-    </w:p>
-    <w:p>
-      <w:r>
-        <w:t>“fixedCost”: 0.4,</w:t>
+        <w:t>“</w:t>
+      </w:r>
+      <w:proofErr w:type="spellStart"/>
+      <w:r>
+        <w:t>pricePlanId</w:t>
+      </w:r>
+      <w:proofErr w:type="spellEnd"/>
+      <w:r>
+        <w:t>”: 535,</w:t>
+      </w:r>
+    </w:p>
+    <w:p>
+      <w:r>
+        <w:t>“</w:t>
+      </w:r>
+      <w:proofErr w:type="spellStart"/>
+      <w:r>
+        <w:t>costPerUnit</w:t>
+      </w:r>
+      <w:proofErr w:type="spellEnd"/>
+      <w:r>
+        <w:t>”: 5,</w:t>
+      </w:r>
+    </w:p>
+    <w:p>
+      <w:r>
+        <w:t>“</w:t>
+      </w:r>
+      <w:proofErr w:type="spellStart"/>
+      <w:r>
+        <w:t>timeToClockOneUnit</w:t>
+      </w:r>
+      <w:proofErr w:type="spellEnd"/>
+      <w:r>
+        <w:t>”: 20 mins,</w:t>
+      </w:r>
+    </w:p>
+    <w:p>
+      <w:r>
+        <w:t>“</w:t>
+      </w:r>
+      <w:proofErr w:type="spellStart"/>
+      <w:r>
+        <w:t>fixedCost</w:t>
+      </w:r>
+      <w:proofErr w:type="spellEnd"/>
+      <w:r>
+        <w:t>”: 0.4,</w:t>
       </w:r>
     </w:p>
     <w:p>
@@ -1445,12 +1806,28 @@
     </w:p>
     <w:p>
       <w:r>
-        <w:t>“availableSlots”: [</w:t>
-      </w:r>
-    </w:p>
-    <w:p>
-      <w:r>
-        <w:t>{“start_time”: 9.30am,</w:t>
+        <w:t>“</w:t>
+      </w:r>
+      <w:proofErr w:type="spellStart"/>
+      <w:r>
+        <w:t>availableSlots</w:t>
+      </w:r>
+      <w:proofErr w:type="spellEnd"/>
+      <w:r>
+        <w:t>”: [</w:t>
+      </w:r>
+    </w:p>
+    <w:p>
+      <w:r>
+        <w:t>{“</w:t>
+      </w:r>
+      <w:proofErr w:type="spellStart"/>
+      <w:r>
+        <w:t>start_time</w:t>
+      </w:r>
+      <w:proofErr w:type="spellEnd"/>
+      <w:r>
+        <w:t>”: 9.30am,</w:t>
       </w:r>
     </w:p>
     <w:p>
@@ -1465,7 +1842,15 @@
     </w:p>
     <w:p>
       <w:r>
-        <w:t>{“start_time”: 11.30am,</w:t>
+        <w:t>{“</w:t>
+      </w:r>
+      <w:proofErr w:type="spellStart"/>
+      <w:r>
+        <w:t>start_time</w:t>
+      </w:r>
+      <w:proofErr w:type="spellEnd"/>
+      <w:r>
+        <w:t>”: 11.30am,</w:t>
       </w:r>
     </w:p>
     <w:p>
@@ -1480,7 +1865,15 @@
     </w:p>
     <w:p>
       <w:r>
-        <w:t>{“start_time”: 2.30pm,</w:t>
+        <w:t>{“</w:t>
+      </w:r>
+      <w:proofErr w:type="spellStart"/>
+      <w:r>
+        <w:t>start_time</w:t>
+      </w:r>
+      <w:proofErr w:type="spellEnd"/>
+      <w:r>
+        <w:t>”: 2.30pm,</w:t>
       </w:r>
     </w:p>
     <w:p>
@@ -1495,7 +1888,15 @@
     </w:p>
     <w:p>
       <w:r>
-        <w:t>{“start_time”: 9.30pm,</w:t>
+        <w:t>{“</w:t>
+      </w:r>
+      <w:proofErr w:type="spellStart"/>
+      <w:r>
+        <w:t>start_time</w:t>
+      </w:r>
+      <w:proofErr w:type="spellEnd"/>
+      <w:r>
+        <w:t>”: 9.30pm,</w:t>
       </w:r>
     </w:p>
     <w:p>
@@ -1630,14 +2031,25 @@
           <w:szCs w:val="22"/>
         </w:rPr>
       </w:pPr>
-      <w:r>
-        <w:rPr>
-          <w:b/>
-          <w:bCs/>
-          <w:sz w:val="24"/>
-          <w:szCs w:val="22"/>
-        </w:rPr>
-        <w:t xml:space="preserve">Mockup : </w:t>
+      <w:proofErr w:type="gramStart"/>
+      <w:r>
+        <w:rPr>
+          <w:b/>
+          <w:bCs/>
+          <w:sz w:val="24"/>
+          <w:szCs w:val="22"/>
+        </w:rPr>
+        <w:t>Mockup :</w:t>
+      </w:r>
+      <w:proofErr w:type="gramEnd"/>
+      <w:r>
+        <w:rPr>
+          <w:b/>
+          <w:bCs/>
+          <w:sz w:val="24"/>
+          <w:szCs w:val="22"/>
+        </w:rPr>
+        <w:t xml:space="preserve"> </w:t>
       </w:r>
       <w:r>
         <w:rPr>
@@ -1704,7 +2116,15 @@
         <w:t xml:space="preserve">”: </w:t>
       </w:r>
       <w:r>
-        <w:t>“Amit Dandawate”</w:t>
+        <w:t xml:space="preserve">“Amit </w:t>
+      </w:r>
+      <w:proofErr w:type="spellStart"/>
+      <w:r>
+        <w:t>Dandawate</w:t>
+      </w:r>
+      <w:proofErr w:type="spellEnd"/>
+      <w:r>
+        <w:t>”</w:t>
       </w:r>
       <w:r>
         <w:t>,</w:t>
@@ -1714,9 +2134,11 @@
       <w:r>
         <w:t>“</w:t>
       </w:r>
+      <w:proofErr w:type="spellStart"/>
       <w:r>
         <w:t>email_address</w:t>
       </w:r>
+      <w:proofErr w:type="spellEnd"/>
       <w:r>
         <w:t xml:space="preserve">”: </w:t>
       </w:r>
@@ -1755,9 +2177,11 @@
       <w:r>
         <w:t>”: “</w:t>
       </w:r>
+      <w:proofErr w:type="spellStart"/>
       <w:r>
         <w:t>TestPassword</w:t>
       </w:r>
+      <w:proofErr w:type="spellEnd"/>
       <w:r>
         <w:t>”</w:t>
       </w:r>
@@ -1825,10 +2249,18 @@
         </w:rPr>
       </w:pPr>
       <w:r>
-        <w:t>“message”: ”</w:t>
-      </w:r>
-      <w:r>
-        <w:t xml:space="preserve">User registered </w:t>
+        <w:t>“message”</w:t>
+      </w:r>
+      <w:proofErr w:type="gramStart"/>
+      <w:r>
+        <w:t>: ”</w:t>
+      </w:r>
+      <w:r>
+        <w:t>User</w:t>
+      </w:r>
+      <w:proofErr w:type="gramEnd"/>
+      <w:r>
+        <w:t xml:space="preserve"> registered </w:t>
       </w:r>
       <w:r>
         <w:t>successfully</w:t>
@@ -1937,14 +2369,25 @@
           <w:szCs w:val="22"/>
         </w:rPr>
       </w:pPr>
-      <w:r>
-        <w:rPr>
-          <w:b/>
-          <w:bCs/>
-          <w:sz w:val="24"/>
-          <w:szCs w:val="22"/>
-        </w:rPr>
-        <w:t xml:space="preserve">Scenario : Add </w:t>
+      <w:proofErr w:type="gramStart"/>
+      <w:r>
+        <w:rPr>
+          <w:b/>
+          <w:bCs/>
+          <w:sz w:val="24"/>
+          <w:szCs w:val="22"/>
+        </w:rPr>
+        <w:t>Scenario :</w:t>
+      </w:r>
+      <w:proofErr w:type="gramEnd"/>
+      <w:r>
+        <w:rPr>
+          <w:b/>
+          <w:bCs/>
+          <w:sz w:val="24"/>
+          <w:szCs w:val="22"/>
+        </w:rPr>
+        <w:t xml:space="preserve"> Add </w:t>
       </w:r>
       <w:r>
         <w:rPr>
@@ -1974,14 +2417,25 @@
           <w:szCs w:val="22"/>
         </w:rPr>
       </w:pPr>
-      <w:r>
-        <w:rPr>
-          <w:b/>
-          <w:bCs/>
-          <w:sz w:val="24"/>
-          <w:szCs w:val="22"/>
-        </w:rPr>
-        <w:t xml:space="preserve">Mockup : </w:t>
+      <w:proofErr w:type="gramStart"/>
+      <w:r>
+        <w:rPr>
+          <w:b/>
+          <w:bCs/>
+          <w:sz w:val="24"/>
+          <w:szCs w:val="22"/>
+        </w:rPr>
+        <w:t>Mockup :</w:t>
+      </w:r>
+      <w:proofErr w:type="gramEnd"/>
+      <w:r>
+        <w:rPr>
+          <w:b/>
+          <w:bCs/>
+          <w:sz w:val="24"/>
+          <w:szCs w:val="22"/>
+        </w:rPr>
+        <w:t xml:space="preserve"> </w:t>
       </w:r>
       <w:r>
         <w:rPr>
@@ -2039,12 +2493,28 @@
     </w:p>
     <w:p>
       <w:r>
-        <w:t>“station_id”: 1234,</w:t>
-      </w:r>
-    </w:p>
-    <w:p>
-      <w:r>
-        <w:t>“lattitude”: 493-96-29602606-206</w:t>
+        <w:t>“</w:t>
+      </w:r>
+      <w:proofErr w:type="spellStart"/>
+      <w:r>
+        <w:t>station_id</w:t>
+      </w:r>
+      <w:proofErr w:type="spellEnd"/>
+      <w:r>
+        <w:t>”: 1234,</w:t>
+      </w:r>
+    </w:p>
+    <w:p>
+      <w:r>
+        <w:t>“</w:t>
+      </w:r>
+      <w:proofErr w:type="spellStart"/>
+      <w:r>
+        <w:t>lattitude</w:t>
+      </w:r>
+      <w:proofErr w:type="spellEnd"/>
+      <w:r>
+        <w:t>”: 493-96-29602606-206</w:t>
       </w:r>
       <w:r>
         <w:t>-999</w:t>
@@ -2060,11 +2530,24 @@
     </w:p>
     <w:p>
       <w:r>
-        <w:t>“added_by”: “Amit Dandawat</w:t>
+        <w:t>“</w:t>
+      </w:r>
+      <w:proofErr w:type="spellStart"/>
+      <w:r>
+        <w:t>added_by</w:t>
+      </w:r>
+      <w:proofErr w:type="spellEnd"/>
+      <w:r>
+        <w:t xml:space="preserve">”: “Amit </w:t>
+      </w:r>
+      <w:proofErr w:type="spellStart"/>
+      <w:r>
+        <w:t>Dandawat</w:t>
       </w:r>
       <w:r>
         <w:t>e</w:t>
       </w:r>
+      <w:proofErr w:type="spellEnd"/>
       <w:r>
         <w:t>”</w:t>
       </w:r>
@@ -2132,10 +2615,18 @@
         </w:rPr>
       </w:pPr>
       <w:r>
-        <w:t>“message”: ”</w:t>
-      </w:r>
-      <w:r>
-        <w:t>Geo-coordinates</w:t>
+        <w:t>“message”</w:t>
+      </w:r>
+      <w:proofErr w:type="gramStart"/>
+      <w:r>
+        <w:t>: ”</w:t>
+      </w:r>
+      <w:r>
+        <w:t>Geo</w:t>
+      </w:r>
+      <w:proofErr w:type="gramEnd"/>
+      <w:r>
+        <w:t>-coordinates</w:t>
       </w:r>
       <w:r>
         <w:t xml:space="preserve"> added successfully”,</w:t>
@@ -2242,14 +2733,25 @@
           <w:szCs w:val="22"/>
         </w:rPr>
       </w:pPr>
-      <w:r>
-        <w:rPr>
-          <w:b/>
-          <w:bCs/>
-          <w:sz w:val="24"/>
-          <w:szCs w:val="22"/>
-        </w:rPr>
-        <w:t xml:space="preserve">Scenario : </w:t>
+      <w:proofErr w:type="gramStart"/>
+      <w:r>
+        <w:rPr>
+          <w:b/>
+          <w:bCs/>
+          <w:sz w:val="24"/>
+          <w:szCs w:val="22"/>
+        </w:rPr>
+        <w:t>Scenario :</w:t>
+      </w:r>
+      <w:proofErr w:type="gramEnd"/>
+      <w:r>
+        <w:rPr>
+          <w:b/>
+          <w:bCs/>
+          <w:sz w:val="24"/>
+          <w:szCs w:val="22"/>
+        </w:rPr>
+        <w:t xml:space="preserve"> </w:t>
       </w:r>
       <w:r>
         <w:rPr>
@@ -2279,14 +2781,25 @@
           <w:szCs w:val="22"/>
         </w:rPr>
       </w:pPr>
-      <w:r>
-        <w:rPr>
-          <w:b/>
-          <w:bCs/>
-          <w:sz w:val="24"/>
-          <w:szCs w:val="22"/>
-        </w:rPr>
-        <w:t xml:space="preserve">Mockup : </w:t>
+      <w:proofErr w:type="gramStart"/>
+      <w:r>
+        <w:rPr>
+          <w:b/>
+          <w:bCs/>
+          <w:sz w:val="24"/>
+          <w:szCs w:val="22"/>
+        </w:rPr>
+        <w:t>Mockup :</w:t>
+      </w:r>
+      <w:proofErr w:type="gramEnd"/>
+      <w:r>
+        <w:rPr>
+          <w:b/>
+          <w:bCs/>
+          <w:sz w:val="24"/>
+          <w:szCs w:val="22"/>
+        </w:rPr>
+        <w:t xml:space="preserve"> </w:t>
       </w:r>
       <w:r>
         <w:rPr>
@@ -2386,7 +2899,15 @@
     </w:p>
     <w:p>
       <w:r>
-        <w:t>“lattitude”: 493-96-29602606-206-999,</w:t>
+        <w:t>“</w:t>
+      </w:r>
+      <w:proofErr w:type="spellStart"/>
+      <w:r>
+        <w:t>lattitude</w:t>
+      </w:r>
+      <w:proofErr w:type="spellEnd"/>
+      <w:r>
+        <w:t>”: 493-96-29602606-206-999,</w:t>
       </w:r>
     </w:p>
     <w:p>
@@ -2399,12 +2920,14 @@
       <w:r>
         <w:t>“</w:t>
       </w:r>
+      <w:proofErr w:type="spellStart"/>
       <w:r>
         <w:t>charging_s</w:t>
       </w:r>
       <w:r>
         <w:t>tations</w:t>
       </w:r>
+      <w:proofErr w:type="spellEnd"/>
       <w:r>
         <w:t>”: [{</w:t>
       </w:r>
@@ -2413,11 +2936,16 @@
       <w:r>
         <w:t xml:space="preserve"> “</w:t>
       </w:r>
+      <w:proofErr w:type="spellStart"/>
       <w:r>
         <w:t>station</w:t>
       </w:r>
       <w:r>
-        <w:t xml:space="preserve">_id”: </w:t>
+        <w:t>_id</w:t>
+      </w:r>
+      <w:proofErr w:type="spellEnd"/>
+      <w:r>
+        <w:t xml:space="preserve">”: </w:t>
       </w:r>
       <w:r>
         <w:t>1</w:t>
@@ -2428,7 +2956,20 @@
     </w:p>
     <w:p>
       <w:r>
-        <w:t>“name”:”Nageshwar Charging Station”</w:t>
+        <w:t>“name”</w:t>
+      </w:r>
+      <w:proofErr w:type="gramStart"/>
+      <w:r>
+        <w:t>:”</w:t>
+      </w:r>
+      <w:proofErr w:type="spellStart"/>
+      <w:r>
+        <w:t>Nageshwar</w:t>
+      </w:r>
+      <w:proofErr w:type="spellEnd"/>
+      <w:proofErr w:type="gramEnd"/>
+      <w:r>
+        <w:t xml:space="preserve"> Charging Station”</w:t>
       </w:r>
       <w:r>
         <w:t>,</w:t>
@@ -2442,11 +2983,16 @@
         <w:t>type</w:t>
       </w:r>
       <w:r>
-        <w:t>”: ”</w:t>
+        <w:t>”</w:t>
+      </w:r>
+      <w:proofErr w:type="gramStart"/>
+      <w:r>
+        <w:t>: ”</w:t>
       </w:r>
       <w:r>
         <w:t>Charging</w:t>
       </w:r>
+      <w:proofErr w:type="gramEnd"/>
       <w:r>
         <w:t>”,</w:t>
       </w:r>
@@ -2483,16 +3029,37 @@
       </w:r>
     </w:p>
     <w:p>
-      <w:r>
-        <w:t>”address”:{</w:t>
-      </w:r>
-    </w:p>
-    <w:p>
-      <w:r>
-        <w:t>“line1”:”</w:t>
-      </w:r>
-      <w:r>
-        <w:t>EON Sez IT park</w:t>
+      <w:proofErr w:type="gramStart"/>
+      <w:r>
+        <w:t>”address</w:t>
+      </w:r>
+      <w:proofErr w:type="gramEnd"/>
+      <w:r>
+        <w:t>”:{</w:t>
+      </w:r>
+    </w:p>
+    <w:p>
+      <w:r>
+        <w:t>“line1”</w:t>
+      </w:r>
+      <w:proofErr w:type="gramStart"/>
+      <w:r>
+        <w:t>:”</w:t>
+      </w:r>
+      <w:r>
+        <w:t>EON</w:t>
+      </w:r>
+      <w:proofErr w:type="gramEnd"/>
+      <w:r>
+        <w:t xml:space="preserve"> </w:t>
+      </w:r>
+      <w:proofErr w:type="spellStart"/>
+      <w:r>
+        <w:t>Sez</w:t>
+      </w:r>
+      <w:proofErr w:type="spellEnd"/>
+      <w:r>
+        <w:t xml:space="preserve"> IT park</w:t>
       </w:r>
       <w:r>
         <w:t>”,</w:t>
@@ -2500,10 +3067,26 @@
     </w:p>
     <w:p>
       <w:r>
-        <w:t>“line2”:”</w:t>
-      </w:r>
-      <w:r>
-        <w:t>Near Priyadarshani School</w:t>
+        <w:t>“line2”</w:t>
+      </w:r>
+      <w:proofErr w:type="gramStart"/>
+      <w:r>
+        <w:t>:”</w:t>
+      </w:r>
+      <w:r>
+        <w:t>Near</w:t>
+      </w:r>
+      <w:proofErr w:type="gramEnd"/>
+      <w:r>
+        <w:t xml:space="preserve"> </w:t>
+      </w:r>
+      <w:proofErr w:type="spellStart"/>
+      <w:r>
+        <w:t>Priyadarshani</w:t>
+      </w:r>
+      <w:proofErr w:type="spellEnd"/>
+      <w:r>
+        <w:t xml:space="preserve"> School</w:t>
       </w:r>
       <w:r>
         <w:t>”,</w:t>
@@ -2516,17 +3099,56 @@
     </w:p>
     <w:p>
       <w:r>
-        <w:t>“city”:”Pune”,</w:t>
-      </w:r>
-    </w:p>
-    <w:p>
-      <w:r>
-        <w:t>“state”:”Maharashtra”,</w:t>
-      </w:r>
-    </w:p>
-    <w:p>
-      <w:r>
-        <w:t>“country”:”India”</w:t>
+        <w:t>“</w:t>
+      </w:r>
+      <w:proofErr w:type="spellStart"/>
+      <w:r>
+        <w:t>city”</w:t>
+      </w:r>
+      <w:proofErr w:type="gramStart"/>
+      <w:r>
+        <w:t>:”Pune</w:t>
+      </w:r>
+      <w:proofErr w:type="spellEnd"/>
+      <w:proofErr w:type="gramEnd"/>
+      <w:r>
+        <w:t>”,</w:t>
+      </w:r>
+    </w:p>
+    <w:p>
+      <w:r>
+        <w:t>“</w:t>
+      </w:r>
+      <w:proofErr w:type="spellStart"/>
+      <w:r>
+        <w:t>state”</w:t>
+      </w:r>
+      <w:proofErr w:type="gramStart"/>
+      <w:r>
+        <w:t>:”Maharashtra</w:t>
+      </w:r>
+      <w:proofErr w:type="spellEnd"/>
+      <w:proofErr w:type="gramEnd"/>
+      <w:r>
+        <w:t>”,</w:t>
+      </w:r>
+    </w:p>
+    <w:p>
+      <w:r>
+        <w:t>“</w:t>
+      </w:r>
+      <w:proofErr w:type="spellStart"/>
+      <w:r>
+        <w:t>country”</w:t>
+      </w:r>
+      <w:proofErr w:type="gramStart"/>
+      <w:r>
+        <w:t>:”India</w:t>
+      </w:r>
+      <w:proofErr w:type="spellEnd"/>
+      <w:proofErr w:type="gramEnd"/>
+      <w:r>
+        <w:t>”</w:t>
       </w:r>
     </w:p>
     <w:p>
@@ -2547,23 +3169,46 @@
     <w:p>
       <w:r>
         <w:lastRenderedPageBreak/>
-        <w:t>“station_id”: 2789,</w:t>
-      </w:r>
-    </w:p>
-    <w:p>
-      <w:r>
-        <w:t>“name”:”</w:t>
-      </w:r>
+        <w:t>“</w:t>
+      </w:r>
+      <w:proofErr w:type="spellStart"/>
+      <w:r>
+        <w:t>station_id</w:t>
+      </w:r>
+      <w:proofErr w:type="spellEnd"/>
+      <w:r>
+        <w:t>”: 2789,</w:t>
+      </w:r>
+    </w:p>
+    <w:p>
+      <w:r>
+        <w:t>“name”</w:t>
+      </w:r>
+      <w:proofErr w:type="gramStart"/>
+      <w:r>
+        <w:t>:”</w:t>
+      </w:r>
+      <w:proofErr w:type="spellStart"/>
       <w:r>
         <w:t>Shantai</w:t>
       </w:r>
+      <w:proofErr w:type="spellEnd"/>
+      <w:proofErr w:type="gramEnd"/>
       <w:r>
         <w:t xml:space="preserve"> Charging Station”,</w:t>
       </w:r>
     </w:p>
     <w:p>
       <w:r>
-        <w:t>“type”: ”Charging”,</w:t>
+        <w:t>“type”</w:t>
+      </w:r>
+      <w:proofErr w:type="gramStart"/>
+      <w:r>
+        <w:t>: ”Charging</w:t>
+      </w:r>
+      <w:proofErr w:type="gramEnd"/>
+      <w:r>
+        <w:t>”,</w:t>
       </w:r>
     </w:p>
     <w:p>
@@ -2589,16 +3234,29 @@
       </w:r>
     </w:p>
     <w:p>
-      <w:r>
-        <w:t>”address”:{</w:t>
-      </w:r>
-    </w:p>
-    <w:p>
-      <w:r>
-        <w:t>“line1”:”</w:t>
-      </w:r>
-      <w:r>
-        <w:t>Mariplex mall</w:t>
+      <w:proofErr w:type="gramStart"/>
+      <w:r>
+        <w:t>”address</w:t>
+      </w:r>
+      <w:proofErr w:type="gramEnd"/>
+      <w:r>
+        <w:t>”:{</w:t>
+      </w:r>
+    </w:p>
+    <w:p>
+      <w:r>
+        <w:t>“line1”</w:t>
+      </w:r>
+      <w:proofErr w:type="gramStart"/>
+      <w:r>
+        <w:t>:”</w:t>
+      </w:r>
+      <w:r>
+        <w:t>Mariplex</w:t>
+      </w:r>
+      <w:proofErr w:type="gramEnd"/>
+      <w:r>
+        <w:t xml:space="preserve"> mall</w:t>
       </w:r>
       <w:r>
         <w:t>”,</w:t>
@@ -2606,10 +3264,23 @@
     </w:p>
     <w:p>
       <w:r>
-        <w:t xml:space="preserve">“line2”:”Near </w:t>
-      </w:r>
-      <w:r>
-        <w:t>Adlabs Multiplex</w:t>
+        <w:t>“line2”</w:t>
+      </w:r>
+      <w:proofErr w:type="gramStart"/>
+      <w:r>
+        <w:t>:”Near</w:t>
+      </w:r>
+      <w:proofErr w:type="gramEnd"/>
+      <w:r>
+        <w:t xml:space="preserve"> </w:t>
+      </w:r>
+      <w:proofErr w:type="spellStart"/>
+      <w:r>
+        <w:t>Adlabs</w:t>
+      </w:r>
+      <w:proofErr w:type="spellEnd"/>
+      <w:r>
+        <w:t xml:space="preserve"> Multiplex</w:t>
       </w:r>
       <w:r>
         <w:t>”,</w:t>
@@ -2628,17 +3299,56 @@
     </w:p>
     <w:p>
       <w:r>
-        <w:t>“city”:”Pune”,</w:t>
-      </w:r>
-    </w:p>
-    <w:p>
-      <w:r>
-        <w:t>“state”:”Maharashtra”,</w:t>
-      </w:r>
-    </w:p>
-    <w:p>
-      <w:r>
-        <w:t>“country”:”India”</w:t>
+        <w:t>“</w:t>
+      </w:r>
+      <w:proofErr w:type="spellStart"/>
+      <w:r>
+        <w:t>city”</w:t>
+      </w:r>
+      <w:proofErr w:type="gramStart"/>
+      <w:r>
+        <w:t>:”Pune</w:t>
+      </w:r>
+      <w:proofErr w:type="spellEnd"/>
+      <w:proofErr w:type="gramEnd"/>
+      <w:r>
+        <w:t>”,</w:t>
+      </w:r>
+    </w:p>
+    <w:p>
+      <w:r>
+        <w:t>“</w:t>
+      </w:r>
+      <w:proofErr w:type="spellStart"/>
+      <w:r>
+        <w:t>state”</w:t>
+      </w:r>
+      <w:proofErr w:type="gramStart"/>
+      <w:r>
+        <w:t>:”Maharashtra</w:t>
+      </w:r>
+      <w:proofErr w:type="spellEnd"/>
+      <w:proofErr w:type="gramEnd"/>
+      <w:r>
+        <w:t>”,</w:t>
+      </w:r>
+    </w:p>
+    <w:p>
+      <w:r>
+        <w:t>“</w:t>
+      </w:r>
+      <w:proofErr w:type="spellStart"/>
+      <w:r>
+        <w:t>country”</w:t>
+      </w:r>
+      <w:proofErr w:type="gramStart"/>
+      <w:r>
+        <w:t>:”India</w:t>
+      </w:r>
+      <w:proofErr w:type="spellEnd"/>
+      <w:proofErr w:type="gramEnd"/>
+      <w:r>
+        <w:t>”</w:t>
       </w:r>
     </w:p>
     <w:p>
@@ -2761,14 +3471,25 @@
           <w:szCs w:val="22"/>
         </w:rPr>
       </w:pPr>
-      <w:r>
-        <w:rPr>
-          <w:b/>
-          <w:bCs/>
-          <w:sz w:val="24"/>
-          <w:szCs w:val="22"/>
-        </w:rPr>
-        <w:t xml:space="preserve">Scenario : </w:t>
+      <w:proofErr w:type="gramStart"/>
+      <w:r>
+        <w:rPr>
+          <w:b/>
+          <w:bCs/>
+          <w:sz w:val="24"/>
+          <w:szCs w:val="22"/>
+        </w:rPr>
+        <w:t>Scenario :</w:t>
+      </w:r>
+      <w:proofErr w:type="gramEnd"/>
+      <w:r>
+        <w:rPr>
+          <w:b/>
+          <w:bCs/>
+          <w:sz w:val="24"/>
+          <w:szCs w:val="22"/>
+        </w:rPr>
+        <w:t xml:space="preserve"> </w:t>
       </w:r>
       <w:r>
         <w:rPr>
@@ -2789,14 +3510,25 @@
           <w:szCs w:val="22"/>
         </w:rPr>
       </w:pPr>
-      <w:r>
-        <w:rPr>
-          <w:b/>
-          <w:bCs/>
-          <w:sz w:val="24"/>
-          <w:szCs w:val="22"/>
-        </w:rPr>
-        <w:t>Mockup : 5 and 6</w:t>
+      <w:proofErr w:type="gramStart"/>
+      <w:r>
+        <w:rPr>
+          <w:b/>
+          <w:bCs/>
+          <w:sz w:val="24"/>
+          <w:szCs w:val="22"/>
+        </w:rPr>
+        <w:t>Mockup :</w:t>
+      </w:r>
+      <w:proofErr w:type="gramEnd"/>
+      <w:r>
+        <w:rPr>
+          <w:b/>
+          <w:bCs/>
+          <w:sz w:val="24"/>
+          <w:szCs w:val="22"/>
+        </w:rPr>
+        <w:t xml:space="preserve"> 5 and 6</w:t>
       </w:r>
     </w:p>
     <w:p>
@@ -2839,9 +3571,11 @@
       <w:r>
         <w:t>“</w:t>
       </w:r>
+      <w:proofErr w:type="spellStart"/>
       <w:r>
         <w:t>userID</w:t>
       </w:r>
+      <w:proofErr w:type="spellEnd"/>
       <w:r>
         <w:t>”:</w:t>
       </w:r>
@@ -2857,16 +3591,49 @@
         <w:t>make</w:t>
       </w:r>
       <w:r>
+        <w:t>”</w:t>
+      </w:r>
+      <w:proofErr w:type="gramStart"/>
+      <w:r>
+        <w:t>:</w:t>
+      </w:r>
+      <w:r>
+        <w:t xml:space="preserve"> ”Mahi</w:t>
+      </w:r>
+      <w:r>
+        <w:t>n</w:t>
+      </w:r>
+      <w:r>
+        <w:t>dra</w:t>
+      </w:r>
+      <w:proofErr w:type="gramEnd"/>
+      <w:r>
+        <w:t xml:space="preserve"> Electric”</w:t>
+      </w:r>
+      <w:r>
+        <w:t>,</w:t>
+      </w:r>
+    </w:p>
+    <w:p>
+      <w:r>
+        <w:t>“</w:t>
+      </w:r>
+      <w:r>
+        <w:t>model</w:t>
+      </w:r>
+      <w:r>
         <w:t>”:</w:t>
       </w:r>
       <w:r>
-        <w:t xml:space="preserve"> ”Mahi</w:t>
-      </w:r>
-      <w:r>
-        <w:t>n</w:t>
-      </w:r>
-      <w:r>
-        <w:t>dra Electric”</w:t>
+        <w:t xml:space="preserve"> “</w:t>
+      </w:r>
+      <w:proofErr w:type="spellStart"/>
+      <w:r>
+        <w:t>Verito</w:t>
+      </w:r>
+      <w:proofErr w:type="spellEnd"/>
+      <w:r>
+        <w:t>”</w:t>
       </w:r>
       <w:r>
         <w:t>,</w:t>
@@ -2874,39 +3641,24 @@
     </w:p>
     <w:p>
       <w:r>
-        <w:t>“</w:t>
-      </w:r>
-      <w:r>
-        <w:t>model</w:t>
-      </w:r>
+        <w:lastRenderedPageBreak/>
+        <w:t>“</w:t>
+      </w:r>
+      <w:proofErr w:type="spellStart"/>
+      <w:r>
+        <w:t>vehicle</w:t>
+      </w:r>
+      <w:r>
+        <w:t>T</w:t>
+      </w:r>
+      <w:r>
+        <w:t>ype</w:t>
+      </w:r>
+      <w:proofErr w:type="spellEnd"/>
       <w:r>
         <w:t>”:</w:t>
       </w:r>
       <w:r>
-        <w:t xml:space="preserve"> “Verito”</w:t>
-      </w:r>
-      <w:r>
-        <w:t>,</w:t>
-      </w:r>
-    </w:p>
-    <w:p>
-      <w:r>
-        <w:lastRenderedPageBreak/>
-        <w:t>“</w:t>
-      </w:r>
-      <w:r>
-        <w:t>vehicle</w:t>
-      </w:r>
-      <w:r>
-        <w:t>T</w:t>
-      </w:r>
-      <w:r>
-        <w:t>ype</w:t>
-      </w:r>
-      <w:r>
-        <w:t>”:</w:t>
-      </w:r>
-      <w:r>
         <w:t xml:space="preserve"> “4-wheeler”</w:t>
       </w:r>
     </w:p>
@@ -2973,7 +3725,15 @@
         </w:rPr>
       </w:pPr>
       <w:r>
-        <w:t>“message”: ”Vehicle added successfully”,</w:t>
+        <w:t>“message”</w:t>
+      </w:r>
+      <w:proofErr w:type="gramStart"/>
+      <w:r>
+        <w:t>: ”Vehicle</w:t>
+      </w:r>
+      <w:proofErr w:type="gramEnd"/>
+      <w:r>
+        <w:t xml:space="preserve"> added successfully”,</w:t>
       </w:r>
     </w:p>
     <w:p>
@@ -3108,12 +3868,28 @@
     </w:p>
     <w:p>
       <w:r>
-        <w:t>“user_id”: 1234,</w:t>
-      </w:r>
-    </w:p>
-    <w:p>
-      <w:r>
-        <w:t xml:space="preserve">“vehicle_id”: </w:t>
+        <w:t>“</w:t>
+      </w:r>
+      <w:proofErr w:type="spellStart"/>
+      <w:r>
+        <w:t>user_id</w:t>
+      </w:r>
+      <w:proofErr w:type="spellEnd"/>
+      <w:r>
+        <w:t>”: 1234,</w:t>
+      </w:r>
+    </w:p>
+    <w:p>
+      <w:r>
+        <w:t>“</w:t>
+      </w:r>
+      <w:proofErr w:type="spellStart"/>
+      <w:r>
+        <w:t>vehicle_id</w:t>
+      </w:r>
+      <w:proofErr w:type="spellEnd"/>
+      <w:r>
+        <w:t xml:space="preserve">”: </w:t>
       </w:r>
       <w:r>
         <w:t>789</w:t>
@@ -3124,23 +3900,47 @@
     </w:p>
     <w:p>
       <w:r>
-        <w:t>“make”: ”Mahindra Electric”,</w:t>
-      </w:r>
-    </w:p>
-    <w:p>
-      <w:r>
-        <w:t>“model”: “Verito”,</w:t>
-      </w:r>
-    </w:p>
-    <w:p>
-      <w:r>
-        <w:t>“vehicle</w:t>
+        <w:t>“make”</w:t>
+      </w:r>
+      <w:proofErr w:type="gramStart"/>
+      <w:r>
+        <w:t>: ”Mahindra</w:t>
+      </w:r>
+      <w:proofErr w:type="gramEnd"/>
+      <w:r>
+        <w:t xml:space="preserve"> Electric”,</w:t>
+      </w:r>
+    </w:p>
+    <w:p>
+      <w:r>
+        <w:t>“model”: “</w:t>
+      </w:r>
+      <w:proofErr w:type="spellStart"/>
+      <w:r>
+        <w:t>Verito</w:t>
+      </w:r>
+      <w:proofErr w:type="spellEnd"/>
+      <w:r>
+        <w:t>”,</w:t>
+      </w:r>
+    </w:p>
+    <w:p>
+      <w:r>
+        <w:t>“</w:t>
+      </w:r>
+      <w:proofErr w:type="spellStart"/>
+      <w:r>
+        <w:t>vehicle</w:t>
       </w:r>
       <w:r>
         <w:t>T</w:t>
       </w:r>
       <w:r>
-        <w:t>ype”: “4-wheeler”</w:t>
+        <w:t>ype</w:t>
+      </w:r>
+      <w:proofErr w:type="spellEnd"/>
+      <w:r>
+        <w:t>”: “4-wheeler”</w:t>
       </w:r>
     </w:p>
     <w:p>
@@ -3270,7 +4070,15 @@
     </w:p>
     <w:p>
       <w:r>
-        <w:t>“user_id”: 1234,</w:t>
+        <w:t>“</w:t>
+      </w:r>
+      <w:proofErr w:type="spellStart"/>
+      <w:r>
+        <w:t>user_id</w:t>
+      </w:r>
+      <w:proofErr w:type="spellEnd"/>
+      <w:r>
+        <w:t>”: 1234,</w:t>
       </w:r>
     </w:p>
     <w:p>
@@ -3280,22 +4088,54 @@
     </w:p>
     <w:p>
       <w:r>
-        <w:t xml:space="preserve"> “vehicle_id”: 789,</w:t>
-      </w:r>
-    </w:p>
-    <w:p>
-      <w:r>
-        <w:t>“make”: ”Mahindra Electric”,</w:t>
-      </w:r>
-    </w:p>
-    <w:p>
-      <w:r>
-        <w:t>“model”: “Verito”,</w:t>
-      </w:r>
-    </w:p>
-    <w:p>
-      <w:r>
-        <w:t>“vehicle_type”: “4-wheeler”</w:t>
+        <w:t xml:space="preserve"> “</w:t>
+      </w:r>
+      <w:proofErr w:type="spellStart"/>
+      <w:r>
+        <w:t>vehicle_id</w:t>
+      </w:r>
+      <w:proofErr w:type="spellEnd"/>
+      <w:r>
+        <w:t>”: 789,</w:t>
+      </w:r>
+    </w:p>
+    <w:p>
+      <w:r>
+        <w:t>“make”</w:t>
+      </w:r>
+      <w:proofErr w:type="gramStart"/>
+      <w:r>
+        <w:t>: ”Mahindra</w:t>
+      </w:r>
+      <w:proofErr w:type="gramEnd"/>
+      <w:r>
+        <w:t xml:space="preserve"> Electric”,</w:t>
+      </w:r>
+    </w:p>
+    <w:p>
+      <w:r>
+        <w:t>“model”: “</w:t>
+      </w:r>
+      <w:proofErr w:type="spellStart"/>
+      <w:r>
+        <w:t>Verito</w:t>
+      </w:r>
+      <w:proofErr w:type="spellEnd"/>
+      <w:r>
+        <w:t>”,</w:t>
+      </w:r>
+    </w:p>
+    <w:p>
+      <w:r>
+        <w:t>“</w:t>
+      </w:r>
+      <w:proofErr w:type="spellStart"/>
+      <w:r>
+        <w:t>vehicle_type</w:t>
+      </w:r>
+      <w:proofErr w:type="spellEnd"/>
+      <w:r>
+        <w:t>”: “4-wheeler”</w:t>
       </w:r>
     </w:p>
     <w:p>
@@ -3310,12 +4150,28 @@
     </w:p>
     <w:p>
       <w:r>
-        <w:t>“vehicle_id”: 989,</w:t>
-      </w:r>
-    </w:p>
-    <w:p>
-      <w:r>
-        <w:t>“make”: ”Renault Electric”,</w:t>
+        <w:t>“</w:t>
+      </w:r>
+      <w:proofErr w:type="spellStart"/>
+      <w:r>
+        <w:t>vehicle_id</w:t>
+      </w:r>
+      <w:proofErr w:type="spellEnd"/>
+      <w:r>
+        <w:t>”: 989,</w:t>
+      </w:r>
+    </w:p>
+    <w:p>
+      <w:r>
+        <w:t>“make”</w:t>
+      </w:r>
+      <w:proofErr w:type="gramStart"/>
+      <w:r>
+        <w:t>: ”Renault</w:t>
+      </w:r>
+      <w:proofErr w:type="gramEnd"/>
+      <w:r>
+        <w:t xml:space="preserve"> Electric”,</w:t>
       </w:r>
     </w:p>
     <w:p>
@@ -3325,7 +4181,15 @@
     </w:p>
     <w:p>
       <w:r>
-        <w:t>“vehicle_type”: “4-wheeler”</w:t>
+        <w:t>“</w:t>
+      </w:r>
+      <w:proofErr w:type="spellStart"/>
+      <w:r>
+        <w:t>vehicle_type</w:t>
+      </w:r>
+      <w:proofErr w:type="spellEnd"/>
+      <w:r>
+        <w:t>”: “4-wheeler”</w:t>
       </w:r>
     </w:p>
     <w:p>
@@ -3420,7 +4284,7 @@
       </w:pPr>
     </w:pPrDefault>
   </w:docDefaults>
-  <w:latentStyles w:defLockedState="0" w:defUIPriority="99" w:defSemiHidden="0" w:defUnhideWhenUsed="0" w:defQFormat="0" w:count="377">
+  <w:latentStyles w:defLockedState="0" w:defUIPriority="99" w:defSemiHidden="0" w:defUnhideWhenUsed="0" w:defQFormat="0" w:count="375">
     <w:lsdException w:name="Normal" w:uiPriority="0" w:qFormat="1"/>
     <w:lsdException w:name="heading 1" w:uiPriority="9" w:qFormat="1"/>
     <w:lsdException w:name="heading 2" w:semiHidden="1" w:uiPriority="9" w:unhideWhenUsed="1" w:qFormat="1"/>
@@ -3796,8 +4660,6 @@
     <w:lsdException w:name="Smart Hyperlink" w:semiHidden="1" w:unhideWhenUsed="1"/>
     <w:lsdException w:name="Hashtag" w:semiHidden="1" w:unhideWhenUsed="1"/>
     <w:lsdException w:name="Unresolved Mention" w:semiHidden="1" w:unhideWhenUsed="1"/>
-    <w:lsdException w:name="Smart Link" w:semiHidden="1" w:unhideWhenUsed="1"/>
-    <w:lsdException w:name="Smart Link Error" w:semiHidden="1" w:unhideWhenUsed="1"/>
   </w:latentStyles>
   <w:style w:type="paragraph" w:default="1" w:styleId="Normal">
     <w:name w:val="Normal"/>

</xml_diff>